<commit_message>
Cambio en las actividades del martes y jueves
</commit_message>
<xml_diff>
--- a/Cronograma semanas.docx
+++ b/Cronograma semanas.docx
@@ -156,7 +156,58 @@
                 <w:b/>
                 <w:bCs/>
               </w:rPr>
-              <w:t>Repasar el tema a presentar en las materias del martes</w:t>
+              <w:t>Repasar el tema a presentar en las materias del martes.</w:t>
+            </w:r>
+          </w:p>
+          <w:p>
+            <w:pPr>
+              <w:rPr>
+                <w:b/>
+                <w:bCs/>
+              </w:rPr>
+            </w:pPr>
+          </w:p>
+        </w:tc>
+        <w:tc>
+          <w:tcPr>
+            <w:tcW w:w="1868" w:type="dxa"/>
+          </w:tcPr>
+          <w:p>
+            <w:pPr>
+              <w:rPr>
+                <w:b/>
+                <w:bCs/>
+              </w:rPr>
+            </w:pPr>
+            <w:r>
+              <w:rPr>
+                <w:b/>
+                <w:bCs/>
+              </w:rPr>
+              <w:t>Asistir a clases de 6am a 10am.</w:t>
+            </w:r>
+          </w:p>
+          <w:p>
+            <w:pPr>
+              <w:rPr>
+                <w:b/>
+                <w:bCs/>
+              </w:rPr>
+            </w:pPr>
+          </w:p>
+          <w:p>
+            <w:pPr>
+              <w:rPr>
+                <w:b/>
+                <w:bCs/>
+              </w:rPr>
+            </w:pPr>
+            <w:r>
+              <w:rPr>
+                <w:b/>
+                <w:bCs/>
+              </w:rPr>
+              <w:t>Asistir a clases de 2pm a 4pm</w:t>
             </w:r>
             <w:r>
               <w:rPr>
@@ -174,86 +225,6 @@
               </w:rPr>
             </w:pPr>
           </w:p>
-        </w:tc>
-        <w:tc>
-          <w:tcPr>
-            <w:tcW w:w="1868" w:type="dxa"/>
-          </w:tcPr>
-          <w:p>
-            <w:pPr>
-              <w:rPr>
-                <w:b/>
-                <w:bCs/>
-              </w:rPr>
-            </w:pPr>
-            <w:r>
-              <w:rPr>
-                <w:b/>
-                <w:bCs/>
-              </w:rPr>
-              <w:t>Asistir a clases de 6am a 10am.</w:t>
-            </w:r>
-          </w:p>
-          <w:p>
-            <w:pPr>
-              <w:rPr>
-                <w:b/>
-                <w:bCs/>
-              </w:rPr>
-            </w:pPr>
-          </w:p>
-          <w:p>
-            <w:pPr>
-              <w:rPr>
-                <w:b/>
-                <w:bCs/>
-              </w:rPr>
-            </w:pPr>
-            <w:r>
-              <w:rPr>
-                <w:b/>
-                <w:bCs/>
-              </w:rPr>
-              <w:t>Asistir a clases de 2pm a 4pm</w:t>
-            </w:r>
-            <w:r>
-              <w:rPr>
-                <w:b/>
-                <w:bCs/>
-              </w:rPr>
-              <w:t>.</w:t>
-            </w:r>
-          </w:p>
-          <w:p>
-            <w:pPr>
-              <w:rPr>
-                <w:b/>
-                <w:bCs/>
-              </w:rPr>
-            </w:pPr>
-          </w:p>
-          <w:p>
-            <w:pPr>
-              <w:rPr>
-                <w:b/>
-                <w:bCs/>
-              </w:rPr>
-            </w:pPr>
-            <w:r>
-              <w:rPr>
-                <w:b/>
-                <w:bCs/>
-              </w:rPr>
-              <w:t>Avanzar en la práctica de informática II</w:t>
-            </w:r>
-            <w:r>
-              <w:rPr>
-                <w:b/>
-                <w:bCs/>
-              </w:rPr>
-              <w:t>.</w:t>
-            </w:r>
-          </w:p>
           <w:p>
             <w:pPr>
               <w:rPr>
@@ -333,44 +304,30 @@
                 <w:b/>
                 <w:bCs/>
               </w:rPr>
-              <w:t>Repasar el tema a presentar en las materias del</w:t>
-            </w:r>
-            <w:r>
-              <w:rPr>
-                <w:b/>
-                <w:bCs/>
-              </w:rPr>
-              <w:t xml:space="preserve"> jueves.</w:t>
-            </w:r>
-          </w:p>
-          <w:p>
-            <w:pPr>
-              <w:rPr>
-                <w:b/>
-                <w:bCs/>
-              </w:rPr>
-            </w:pPr>
-          </w:p>
-          <w:p>
-            <w:pPr>
-              <w:rPr>
-                <w:b/>
-                <w:bCs/>
-              </w:rPr>
-            </w:pPr>
-            <w:r>
-              <w:rPr>
-                <w:b/>
-                <w:bCs/>
-              </w:rPr>
-              <w:t>Avanzar en la práctica de informática II</w:t>
-            </w:r>
-            <w:r>
-              <w:rPr>
-                <w:b/>
-                <w:bCs/>
-              </w:rPr>
-              <w:t>.</w:t>
+              <w:t>Repasar el tema a presentar en las materias del jueves.</w:t>
+            </w:r>
+          </w:p>
+          <w:p>
+            <w:pPr>
+              <w:rPr>
+                <w:b/>
+                <w:bCs/>
+              </w:rPr>
+            </w:pPr>
+          </w:p>
+          <w:p>
+            <w:pPr>
+              <w:rPr>
+                <w:b/>
+                <w:bCs/>
+              </w:rPr>
+            </w:pPr>
+            <w:r>
+              <w:rPr>
+                <w:b/>
+                <w:bCs/>
+              </w:rPr>
+              <w:t>Avanzar en la práctica de informática II.</w:t>
             </w:r>
           </w:p>
           <w:p>
@@ -398,7 +355,21 @@
                 <w:b/>
                 <w:bCs/>
               </w:rPr>
-              <w:t>Asistir a clases de 6am a 10am.</w:t>
+              <w:t xml:space="preserve">Asistir a clases de </w:t>
+            </w:r>
+            <w:r>
+              <w:rPr>
+                <w:b/>
+                <w:bCs/>
+              </w:rPr>
+              <w:t>8</w:t>
+            </w:r>
+            <w:r>
+              <w:rPr>
+                <w:b/>
+                <w:bCs/>
+              </w:rPr>
+              <w:t>am a 10am.</w:t>
             </w:r>
           </w:p>
           <w:p>
@@ -559,14 +530,7 @@
           <w:b/>
           <w:bCs/>
         </w:rPr>
-        <w:t xml:space="preserve">SEMANA </w:t>
-      </w:r>
-      <w:r>
-        <w:rPr>
-          <w:b/>
-          <w:bCs/>
-        </w:rPr>
-        <w:t>2</w:t>
+        <w:t>SEMANA 2</w:t>
       </w:r>
       <w:r>
         <w:rPr>
@@ -1109,14 +1073,7 @@
           <w:bCs/>
         </w:rPr>
         <w:lastRenderedPageBreak/>
-        <w:t xml:space="preserve">SEMANA </w:t>
-      </w:r>
-      <w:r>
-        <w:rPr>
-          <w:b/>
-          <w:bCs/>
-        </w:rPr>
-        <w:t>3</w:t>
+        <w:t>SEMANA 3</w:t>
       </w:r>
       <w:r>
         <w:rPr>
@@ -1647,14 +1604,7 @@
           <w:b/>
           <w:bCs/>
         </w:rPr>
-        <w:t xml:space="preserve">SEMANA </w:t>
-      </w:r>
-      <w:r>
-        <w:rPr>
-          <w:b/>
-          <w:bCs/>
-        </w:rPr>
-        <w:t>4</w:t>
+        <w:t>SEMANA 4</w:t>
       </w:r>
       <w:r>
         <w:rPr>

</xml_diff>

<commit_message>
Cambio el miercoles de la semana 2
</commit_message>
<xml_diff>
--- a/Cronograma semanas.docx
+++ b/Cronograma semanas.docx
@@ -777,75 +777,6 @@
           <w:tcPr>
             <w:tcW w:w="1869" w:type="dxa"/>
           </w:tcPr>
-          <w:p>
-            <w:pPr>
-              <w:rPr>
-                <w:b/>
-                <w:bCs/>
-              </w:rPr>
-            </w:pPr>
-            <w:r>
-              <w:rPr>
-                <w:b/>
-                <w:bCs/>
-              </w:rPr>
-              <w:t>Repasar el tema a presentar en la materia del miércoles.</w:t>
-            </w:r>
-          </w:p>
-          <w:p>
-            <w:pPr>
-              <w:rPr>
-                <w:b/>
-                <w:bCs/>
-              </w:rPr>
-            </w:pPr>
-          </w:p>
-          <w:p>
-            <w:pPr>
-              <w:rPr>
-                <w:b/>
-                <w:bCs/>
-              </w:rPr>
-            </w:pPr>
-            <w:r>
-              <w:rPr>
-                <w:b/>
-                <w:bCs/>
-              </w:rPr>
-              <w:t>Asistir a clases de 2pm a 4pm.</w:t>
-            </w:r>
-          </w:p>
-          <w:p>
-            <w:pPr>
-              <w:rPr>
-                <w:b/>
-                <w:bCs/>
-              </w:rPr>
-            </w:pPr>
-          </w:p>
-          <w:p>
-            <w:pPr>
-              <w:rPr>
-                <w:b/>
-                <w:bCs/>
-              </w:rPr>
-            </w:pPr>
-            <w:r>
-              <w:rPr>
-                <w:b/>
-                <w:bCs/>
-              </w:rPr>
-              <w:t>Repasar el tema a presentar en las materias del jueves.</w:t>
-            </w:r>
-          </w:p>
-          <w:p>
-            <w:pPr>
-              <w:rPr>
-                <w:b/>
-                <w:bCs/>
-              </w:rPr>
-            </w:pPr>
-          </w:p>
           <w:p>
             <w:pPr>
               <w:rPr>
@@ -1072,7 +1003,6 @@
           <w:b/>
           <w:bCs/>
         </w:rPr>
-        <w:lastRenderedPageBreak/>
         <w:t>SEMANA 3</w:t>
       </w:r>
       <w:r>
@@ -1138,6 +1068,7 @@
                 <w:b/>
                 <w:bCs/>
               </w:rPr>
+              <w:lastRenderedPageBreak/>
               <w:t>LUNES</w:t>
             </w:r>
           </w:p>

</xml_diff>